<commit_message>
add excrecise 4-1 for class 6
</commit_message>
<xml_diff>
--- a/bakrang/word/excercies4.docx
+++ b/bakrang/word/excercies4.docx
@@ -218,7 +218,14 @@
           <w:b/>
           <w:bCs/>
         </w:rPr>
-        <w:t>run         walk           fly          play              open         write           swim</w:t>
+        <w:t>jump</w:t>
+      </w:r>
+      <w:r>
+        <w:rPr>
+          <w:b/>
+          <w:bCs/>
+        </w:rPr>
+        <w:t xml:space="preserve">         walk           fly          play              open         write           swim</w:t>
       </w:r>
       <w:r>
         <w:br/>
@@ -235,10 +242,6 @@
       <w:r>
         <w:br/>
         <w:t>Let’s _________________ volleyball.</w:t>
-      </w:r>
-      <w:r>
-        <w:br/>
-        <w:t>I ____________ during breaks at school.</w:t>
       </w:r>
       <w:r>
         <w:br/>

</xml_diff>